<commit_message>
Updated study plan while preparing interview study
</commit_message>
<xml_diff>
--- a/Study Plan.docx
+++ b/Study Plan.docx
@@ -35,390 +35,12 @@
           <w:b/>
           <w:sz w:val="24"/>
         </w:rPr>
-      </w:pPr>
-      <w:r>
-        <w:rPr>
-          <w:b/>
-          <w:sz w:val="24"/>
-        </w:rPr>
-        <w:t>Read “Cracking the Coding Interview”</w:t>
-      </w:r>
-    </w:p>
-    <w:p>
-      <w:pPr>
-        <w:pStyle w:val="ListParagraph"/>
-        <w:numPr>
-          <w:ilvl w:val="1"/>
-          <w:numId w:val="1"/>
-        </w:numPr>
-        <w:spacing w:after="0"/>
-        <w:rPr>
-          <w:b/>
-          <w:sz w:val="24"/>
-        </w:rPr>
-      </w:pPr>
-      <w:r>
-        <w:rPr>
-          <w:sz w:val="24"/>
-        </w:rPr>
-        <w:t>Chapter 1</w:t>
-      </w:r>
-    </w:p>
-    <w:p>
-      <w:pPr>
-        <w:pStyle w:val="ListParagraph"/>
-        <w:numPr>
-          <w:ilvl w:val="1"/>
-          <w:numId w:val="1"/>
-        </w:numPr>
-        <w:spacing w:after="0"/>
-        <w:rPr>
-          <w:b/>
-          <w:sz w:val="24"/>
-        </w:rPr>
-      </w:pPr>
-      <w:r>
-        <w:rPr>
-          <w:sz w:val="24"/>
-        </w:rPr>
-        <w:t>Chapter 2</w:t>
-      </w:r>
-    </w:p>
-    <w:p>
-      <w:pPr>
-        <w:pStyle w:val="ListParagraph"/>
-        <w:numPr>
-          <w:ilvl w:val="1"/>
-          <w:numId w:val="1"/>
-        </w:numPr>
-        <w:spacing w:after="0"/>
-        <w:rPr>
-          <w:b/>
-          <w:sz w:val="24"/>
-        </w:rPr>
-      </w:pPr>
-      <w:r>
-        <w:rPr>
-          <w:sz w:val="24"/>
-        </w:rPr>
-        <w:t>Chapter 3</w:t>
-      </w:r>
-    </w:p>
-    <w:p>
-      <w:pPr>
-        <w:pStyle w:val="ListParagraph"/>
-        <w:numPr>
-          <w:ilvl w:val="1"/>
-          <w:numId w:val="1"/>
-        </w:numPr>
-        <w:spacing w:after="0"/>
-        <w:rPr>
-          <w:b/>
-          <w:sz w:val="24"/>
-        </w:rPr>
-      </w:pPr>
-      <w:r>
-        <w:rPr>
-          <w:sz w:val="24"/>
-        </w:rPr>
-        <w:t>Chapter 4</w:t>
-      </w:r>
-    </w:p>
-    <w:p>
-      <w:pPr>
-        <w:pStyle w:val="ListParagraph"/>
-        <w:numPr>
-          <w:ilvl w:val="1"/>
-          <w:numId w:val="1"/>
-        </w:numPr>
-        <w:spacing w:after="0"/>
-        <w:rPr>
-          <w:b/>
-          <w:sz w:val="24"/>
-        </w:rPr>
-      </w:pPr>
-      <w:r>
-        <w:rPr>
-          <w:sz w:val="24"/>
-        </w:rPr>
-        <w:t>Chapter 5</w:t>
-      </w:r>
-    </w:p>
-    <w:p>
-      <w:pPr>
-        <w:pStyle w:val="ListParagraph"/>
-        <w:numPr>
-          <w:ilvl w:val="1"/>
-          <w:numId w:val="1"/>
-        </w:numPr>
-        <w:spacing w:after="0"/>
-        <w:rPr>
-          <w:b/>
-          <w:sz w:val="24"/>
-        </w:rPr>
-      </w:pPr>
-      <w:r>
-        <w:rPr>
-          <w:sz w:val="24"/>
-        </w:rPr>
-        <w:t>Chapter 6</w:t>
-      </w:r>
-    </w:p>
-    <w:p>
-      <w:pPr>
-        <w:pStyle w:val="ListParagraph"/>
-        <w:numPr>
-          <w:ilvl w:val="1"/>
-          <w:numId w:val="1"/>
-        </w:numPr>
-        <w:spacing w:after="0"/>
-        <w:rPr>
-          <w:b/>
-          <w:sz w:val="24"/>
-        </w:rPr>
-      </w:pPr>
-      <w:r>
-        <w:rPr>
-          <w:sz w:val="24"/>
-        </w:rPr>
-        <w:t>Chapter 7</w:t>
-      </w:r>
-    </w:p>
-    <w:p>
-      <w:pPr>
-        <w:pStyle w:val="ListParagraph"/>
-        <w:numPr>
-          <w:ilvl w:val="1"/>
-          <w:numId w:val="1"/>
-        </w:numPr>
-        <w:spacing w:after="0"/>
-        <w:rPr>
-          <w:b/>
-          <w:sz w:val="24"/>
-        </w:rPr>
-      </w:pPr>
-      <w:r>
-        <w:rPr>
-          <w:sz w:val="24"/>
-        </w:rPr>
-        <w:t>Chapter 8</w:t>
-      </w:r>
-    </w:p>
-    <w:p>
-      <w:pPr>
-        <w:pStyle w:val="ListParagraph"/>
-        <w:numPr>
-          <w:ilvl w:val="1"/>
-          <w:numId w:val="1"/>
-        </w:numPr>
-        <w:spacing w:after="0"/>
-        <w:rPr>
-          <w:b/>
-          <w:sz w:val="24"/>
-        </w:rPr>
-      </w:pPr>
-      <w:r>
-        <w:rPr>
-          <w:sz w:val="24"/>
-        </w:rPr>
-        <w:t>Chapter</w:t>
-      </w:r>
-      <w:r>
-        <w:rPr>
-          <w:sz w:val="24"/>
-        </w:rPr>
-        <w:t xml:space="preserve"> 9</w:t>
-      </w:r>
-    </w:p>
-    <w:p>
-      <w:pPr>
-        <w:pStyle w:val="ListParagraph"/>
-        <w:numPr>
-          <w:ilvl w:val="1"/>
-          <w:numId w:val="1"/>
-        </w:numPr>
-        <w:spacing w:after="0"/>
-        <w:rPr>
-          <w:b/>
-          <w:sz w:val="24"/>
-        </w:rPr>
-      </w:pPr>
-      <w:r>
-        <w:rPr>
-          <w:sz w:val="24"/>
-        </w:rPr>
-        <w:t>Chapter</w:t>
-      </w:r>
-      <w:r>
-        <w:rPr>
-          <w:sz w:val="24"/>
-        </w:rPr>
-        <w:t xml:space="preserve"> 10</w:t>
-      </w:r>
-    </w:p>
-    <w:p>
-      <w:pPr>
-        <w:pStyle w:val="ListParagraph"/>
-        <w:numPr>
-          <w:ilvl w:val="1"/>
-          <w:numId w:val="1"/>
-        </w:numPr>
-        <w:spacing w:after="0"/>
-        <w:rPr>
-          <w:b/>
-          <w:sz w:val="24"/>
-        </w:rPr>
-      </w:pPr>
-      <w:r>
-        <w:rPr>
-          <w:sz w:val="24"/>
-        </w:rPr>
-        <w:t>Chapter</w:t>
-      </w:r>
-      <w:r>
-        <w:rPr>
-          <w:sz w:val="24"/>
-        </w:rPr>
-        <w:t xml:space="preserve"> 11</w:t>
-      </w:r>
-    </w:p>
-    <w:p>
-      <w:pPr>
-        <w:pStyle w:val="ListParagraph"/>
-        <w:numPr>
-          <w:ilvl w:val="1"/>
-          <w:numId w:val="1"/>
-        </w:numPr>
-        <w:spacing w:after="0"/>
-        <w:rPr>
-          <w:b/>
-          <w:sz w:val="24"/>
-        </w:rPr>
-      </w:pPr>
-      <w:r>
-        <w:rPr>
-          <w:sz w:val="24"/>
-        </w:rPr>
-        <w:t>Chapter</w:t>
-      </w:r>
-      <w:r>
-        <w:rPr>
-          <w:sz w:val="24"/>
-        </w:rPr>
-        <w:t xml:space="preserve"> 12</w:t>
-      </w:r>
-    </w:p>
-    <w:p>
-      <w:pPr>
-        <w:pStyle w:val="ListParagraph"/>
-        <w:numPr>
-          <w:ilvl w:val="1"/>
-          <w:numId w:val="1"/>
-        </w:numPr>
-        <w:spacing w:after="0"/>
-        <w:rPr>
-          <w:b/>
-          <w:sz w:val="24"/>
-        </w:rPr>
-      </w:pPr>
-      <w:r>
-        <w:rPr>
-          <w:sz w:val="24"/>
-        </w:rPr>
-        <w:t>Chapter</w:t>
-      </w:r>
-      <w:r>
-        <w:rPr>
-          <w:sz w:val="24"/>
-        </w:rPr>
-        <w:t xml:space="preserve"> 13</w:t>
-      </w:r>
-    </w:p>
-    <w:p>
-      <w:pPr>
-        <w:pStyle w:val="ListParagraph"/>
-        <w:numPr>
-          <w:ilvl w:val="1"/>
-          <w:numId w:val="1"/>
-        </w:numPr>
-        <w:spacing w:after="0"/>
-        <w:rPr>
-          <w:b/>
-          <w:sz w:val="24"/>
-        </w:rPr>
-      </w:pPr>
-      <w:r>
-        <w:rPr>
-          <w:sz w:val="24"/>
-        </w:rPr>
-        <w:t>Chapter</w:t>
-      </w:r>
-      <w:r>
-        <w:rPr>
-          <w:sz w:val="24"/>
-        </w:rPr>
-        <w:t xml:space="preserve"> 14</w:t>
-      </w:r>
-    </w:p>
-    <w:p>
-      <w:pPr>
-        <w:pStyle w:val="ListParagraph"/>
-        <w:numPr>
-          <w:ilvl w:val="1"/>
-          <w:numId w:val="1"/>
-        </w:numPr>
-        <w:spacing w:after="0"/>
-        <w:rPr>
-          <w:b/>
-          <w:sz w:val="24"/>
-        </w:rPr>
-      </w:pPr>
-      <w:r>
-        <w:rPr>
-          <w:sz w:val="24"/>
-        </w:rPr>
-        <w:t>Chapter</w:t>
-      </w:r>
-      <w:r>
-        <w:rPr>
-          <w:sz w:val="24"/>
-        </w:rPr>
-        <w:t xml:space="preserve"> 15</w:t>
-      </w:r>
-    </w:p>
-    <w:p>
-      <w:pPr>
-        <w:pStyle w:val="ListParagraph"/>
-        <w:numPr>
-          <w:ilvl w:val="1"/>
-          <w:numId w:val="1"/>
-        </w:numPr>
-        <w:spacing w:after="0"/>
-        <w:rPr>
-          <w:b/>
-          <w:sz w:val="24"/>
-        </w:rPr>
-      </w:pPr>
-      <w:r>
-        <w:rPr>
-          <w:sz w:val="24"/>
-        </w:rPr>
-        <w:t>Chapter</w:t>
-      </w:r>
-      <w:r>
-        <w:rPr>
-          <w:sz w:val="24"/>
-        </w:rPr>
-        <w:t xml:space="preserve"> 16</w:t>
-      </w:r>
-    </w:p>
-    <w:p>
-      <w:pPr>
-        <w:spacing w:after="0"/>
-        <w:rPr>
-          <w:b/>
-          <w:sz w:val="24"/>
-        </w:rPr>
+        <w:sectPr>
+          <w:pgSz w:w="12240" w:h="15840"/>
+          <w:pgMar w:top="1440" w:right="1440" w:bottom="1440" w:left="1440" w:header="720" w:footer="720" w:gutter="0"/>
+          <w:cols w:space="720"/>
+          <w:docGrid w:linePitch="360"/>
+        </w:sectPr>
       </w:pPr>
     </w:p>
     <w:p>
@@ -439,919 +61,1867 @@
           <w:b/>
           <w:sz w:val="24"/>
         </w:rPr>
-        <w:t xml:space="preserve">Review from 1332 Notes </w:t>
-      </w:r>
-      <w:r>
-        <w:rPr>
-          <w:sz w:val="24"/>
-        </w:rPr>
-        <w:t>(In the past I had already covered a, b, e, f, h in the list below)</w:t>
-      </w:r>
-    </w:p>
-    <w:p>
-      <w:pPr>
-        <w:pStyle w:val="ListParagraph"/>
-        <w:numPr>
-          <w:ilvl w:val="1"/>
-          <w:numId w:val="1"/>
-        </w:numPr>
-        <w:spacing w:after="0"/>
-        <w:rPr>
-          <w:sz w:val="24"/>
-        </w:rPr>
-      </w:pPr>
-      <w:r>
-        <w:rPr>
-          <w:sz w:val="24"/>
-        </w:rPr>
-        <w:t>Arrays and Array Lists</w:t>
-      </w:r>
-    </w:p>
-    <w:p>
-      <w:pPr>
-        <w:pStyle w:val="ListParagraph"/>
-        <w:numPr>
-          <w:ilvl w:val="1"/>
-          <w:numId w:val="1"/>
-        </w:numPr>
-        <w:spacing w:after="0"/>
-        <w:rPr>
-          <w:sz w:val="24"/>
-        </w:rPr>
-      </w:pPr>
-      <w:r>
-        <w:rPr>
-          <w:sz w:val="24"/>
-        </w:rPr>
-        <w:t>Linked Lists</w:t>
-      </w:r>
-    </w:p>
-    <w:p>
-      <w:pPr>
-        <w:pStyle w:val="ListParagraph"/>
-        <w:numPr>
-          <w:ilvl w:val="1"/>
-          <w:numId w:val="1"/>
-        </w:numPr>
-        <w:spacing w:after="0"/>
-        <w:rPr>
-          <w:i/>
-          <w:sz w:val="24"/>
-          <w:u w:val="single"/>
-        </w:rPr>
-      </w:pPr>
-      <w:r>
-        <w:rPr>
-          <w:i/>
-          <w:sz w:val="24"/>
-          <w:u w:val="single"/>
-        </w:rPr>
-        <w:t>Stacks</w:t>
-      </w:r>
-    </w:p>
-    <w:p>
-      <w:pPr>
-        <w:pStyle w:val="ListParagraph"/>
-        <w:numPr>
-          <w:ilvl w:val="1"/>
-          <w:numId w:val="1"/>
-        </w:numPr>
-        <w:spacing w:after="0"/>
-        <w:rPr>
-          <w:i/>
-          <w:sz w:val="24"/>
-          <w:u w:val="single"/>
-        </w:rPr>
-      </w:pPr>
-      <w:r>
-        <w:rPr>
-          <w:i/>
-          <w:sz w:val="24"/>
-          <w:u w:val="single"/>
-        </w:rPr>
-        <w:t>Queues</w:t>
-      </w:r>
-    </w:p>
-    <w:p>
-      <w:pPr>
-        <w:pStyle w:val="ListParagraph"/>
-        <w:numPr>
-          <w:ilvl w:val="1"/>
-          <w:numId w:val="1"/>
-        </w:numPr>
-        <w:spacing w:after="0"/>
-        <w:rPr>
-          <w:i/>
-          <w:sz w:val="24"/>
-        </w:rPr>
-      </w:pPr>
-      <w:r>
-        <w:rPr>
-          <w:i/>
-          <w:sz w:val="24"/>
-        </w:rPr>
-        <w:t>Trees</w:t>
-      </w:r>
-    </w:p>
-    <w:p>
-      <w:pPr>
-        <w:pStyle w:val="ListParagraph"/>
-        <w:numPr>
-          <w:ilvl w:val="1"/>
-          <w:numId w:val="1"/>
-        </w:numPr>
-        <w:spacing w:after="0"/>
-        <w:rPr>
-          <w:i/>
-          <w:sz w:val="24"/>
-        </w:rPr>
-      </w:pPr>
-      <w:r>
-        <w:rPr>
-          <w:i/>
-          <w:sz w:val="24"/>
-        </w:rPr>
-        <w:t>BST</w:t>
-      </w:r>
-      <w:r>
-        <w:rPr>
-          <w:i/>
-          <w:sz w:val="24"/>
-        </w:rPr>
-        <w:t xml:space="preserve"> (skimmed a bit)</w:t>
-      </w:r>
-    </w:p>
-    <w:p>
-      <w:pPr>
-        <w:pStyle w:val="ListParagraph"/>
-        <w:numPr>
-          <w:ilvl w:val="1"/>
-          <w:numId w:val="1"/>
-        </w:numPr>
-        <w:spacing w:after="0"/>
-        <w:rPr>
-          <w:i/>
-          <w:sz w:val="24"/>
-          <w:u w:val="single"/>
-        </w:rPr>
-      </w:pPr>
-      <w:r>
-        <w:rPr>
-          <w:i/>
-          <w:sz w:val="24"/>
-          <w:u w:val="single"/>
-        </w:rPr>
-        <w:t>Heaps and Priority Queues</w:t>
-      </w:r>
-    </w:p>
-    <w:p>
-      <w:pPr>
-        <w:pStyle w:val="ListParagraph"/>
-        <w:numPr>
-          <w:ilvl w:val="1"/>
-          <w:numId w:val="1"/>
-        </w:numPr>
-        <w:spacing w:after="0"/>
-        <w:rPr>
-          <w:i/>
-          <w:sz w:val="24"/>
-        </w:rPr>
-      </w:pPr>
-      <w:proofErr w:type="spellStart"/>
-      <w:r>
-        <w:rPr>
-          <w:i/>
-          <w:sz w:val="24"/>
-        </w:rPr>
-        <w:t>Hash</w:t>
-      </w:r>
-      <w:r>
-        <w:rPr>
-          <w:i/>
-          <w:sz w:val="24"/>
-        </w:rPr>
-        <w:t>Maps</w:t>
-      </w:r>
-      <w:proofErr w:type="spellEnd"/>
-    </w:p>
-    <w:p>
-      <w:pPr>
-        <w:pStyle w:val="ListParagraph"/>
-        <w:numPr>
-          <w:ilvl w:val="1"/>
-          <w:numId w:val="1"/>
-        </w:numPr>
-        <w:spacing w:after="0"/>
-        <w:rPr>
-          <w:sz w:val="24"/>
-        </w:rPr>
-      </w:pPr>
-      <w:proofErr w:type="spellStart"/>
-      <w:r>
-        <w:rPr>
-          <w:sz w:val="24"/>
-        </w:rPr>
-        <w:t>SkipLists</w:t>
-      </w:r>
-      <w:proofErr w:type="spellEnd"/>
-    </w:p>
-    <w:p>
-      <w:pPr>
-        <w:pStyle w:val="ListParagraph"/>
-        <w:numPr>
-          <w:ilvl w:val="1"/>
-          <w:numId w:val="1"/>
-        </w:numPr>
-        <w:spacing w:after="0"/>
-        <w:rPr>
-          <w:i/>
-          <w:sz w:val="24"/>
-          <w:u w:val="single"/>
-        </w:rPr>
-      </w:pPr>
-      <w:r>
-        <w:rPr>
-          <w:i/>
-          <w:sz w:val="24"/>
-          <w:u w:val="single"/>
-        </w:rPr>
-        <w:t>AVL Trees</w:t>
-      </w:r>
-    </w:p>
-    <w:p>
-      <w:pPr>
-        <w:pStyle w:val="ListParagraph"/>
-        <w:numPr>
-          <w:ilvl w:val="1"/>
-          <w:numId w:val="1"/>
-        </w:numPr>
-        <w:spacing w:after="0"/>
-        <w:rPr>
-          <w:i/>
-          <w:sz w:val="24"/>
-        </w:rPr>
-      </w:pPr>
-      <w:r>
-        <w:rPr>
-          <w:i/>
-          <w:sz w:val="24"/>
-        </w:rPr>
-        <w:t>B-Trees</w:t>
-      </w:r>
-    </w:p>
-    <w:p>
-      <w:pPr>
-        <w:pStyle w:val="ListParagraph"/>
-        <w:numPr>
-          <w:ilvl w:val="1"/>
-          <w:numId w:val="1"/>
-        </w:numPr>
-        <w:spacing w:after="0"/>
-        <w:rPr>
-          <w:i/>
-          <w:sz w:val="24"/>
-        </w:rPr>
-      </w:pPr>
-      <w:r>
-        <w:rPr>
-          <w:i/>
-          <w:sz w:val="24"/>
-        </w:rPr>
-        <w:t>Splay Trees</w:t>
-      </w:r>
-    </w:p>
-    <w:p>
-      <w:pPr>
-        <w:pStyle w:val="ListParagraph"/>
-        <w:numPr>
-          <w:ilvl w:val="1"/>
-          <w:numId w:val="1"/>
-        </w:numPr>
-        <w:spacing w:after="0"/>
-        <w:rPr>
-          <w:sz w:val="24"/>
-        </w:rPr>
-      </w:pPr>
-      <w:r>
-        <w:rPr>
-          <w:sz w:val="24"/>
-        </w:rPr>
-        <w:t>SORTING</w:t>
-      </w:r>
-    </w:p>
-    <w:p>
-      <w:pPr>
-        <w:pStyle w:val="ListParagraph"/>
-        <w:numPr>
-          <w:ilvl w:val="2"/>
-          <w:numId w:val="1"/>
-        </w:numPr>
-        <w:spacing w:after="0"/>
-        <w:rPr>
-          <w:sz w:val="24"/>
-        </w:rPr>
-      </w:pPr>
-      <w:r>
-        <w:rPr>
-          <w:sz w:val="24"/>
-        </w:rPr>
-        <w:t>Bubble Sort</w:t>
-      </w:r>
-    </w:p>
-    <w:p>
-      <w:pPr>
-        <w:pStyle w:val="ListParagraph"/>
-        <w:numPr>
-          <w:ilvl w:val="2"/>
-          <w:numId w:val="1"/>
-        </w:numPr>
-        <w:spacing w:after="0"/>
-        <w:rPr>
-          <w:sz w:val="24"/>
-        </w:rPr>
-      </w:pPr>
-      <w:r>
-        <w:rPr>
-          <w:sz w:val="24"/>
-        </w:rPr>
-        <w:t>Insertion Sort</w:t>
-      </w:r>
-    </w:p>
-    <w:p>
-      <w:pPr>
-        <w:pStyle w:val="ListParagraph"/>
-        <w:numPr>
-          <w:ilvl w:val="2"/>
-          <w:numId w:val="1"/>
-        </w:numPr>
-        <w:spacing w:after="0"/>
-        <w:rPr>
-          <w:sz w:val="24"/>
-        </w:rPr>
-      </w:pPr>
-      <w:r>
-        <w:rPr>
-          <w:sz w:val="24"/>
-        </w:rPr>
-        <w:t>Selection Sort</w:t>
-      </w:r>
-    </w:p>
-    <w:p>
-      <w:pPr>
-        <w:pStyle w:val="ListParagraph"/>
-        <w:numPr>
-          <w:ilvl w:val="2"/>
-          <w:numId w:val="1"/>
-        </w:numPr>
-        <w:spacing w:after="0"/>
-        <w:rPr>
-          <w:sz w:val="24"/>
-        </w:rPr>
-      </w:pPr>
-      <w:r>
-        <w:rPr>
-          <w:sz w:val="24"/>
-        </w:rPr>
-        <w:t>Merge Sort</w:t>
-      </w:r>
-    </w:p>
-    <w:p>
-      <w:pPr>
-        <w:pStyle w:val="ListParagraph"/>
-        <w:numPr>
-          <w:ilvl w:val="2"/>
-          <w:numId w:val="1"/>
-        </w:numPr>
-        <w:spacing w:after="0"/>
-        <w:rPr>
-          <w:sz w:val="24"/>
-        </w:rPr>
-      </w:pPr>
-      <w:r>
-        <w:rPr>
-          <w:sz w:val="24"/>
-        </w:rPr>
-        <w:t>Quick Sort</w:t>
-      </w:r>
-    </w:p>
-    <w:p>
-      <w:pPr>
-        <w:pStyle w:val="ListParagraph"/>
-        <w:numPr>
-          <w:ilvl w:val="2"/>
-          <w:numId w:val="1"/>
-        </w:numPr>
-        <w:spacing w:after="0"/>
-        <w:rPr>
-          <w:sz w:val="24"/>
-        </w:rPr>
-      </w:pPr>
-      <w:r>
-        <w:rPr>
-          <w:sz w:val="24"/>
-        </w:rPr>
-        <w:lastRenderedPageBreak/>
-        <w:t>LSD Radix Sort</w:t>
-      </w:r>
-    </w:p>
-    <w:p>
-      <w:pPr>
-        <w:pStyle w:val="ListParagraph"/>
-        <w:numPr>
-          <w:ilvl w:val="2"/>
-          <w:numId w:val="1"/>
-        </w:numPr>
-        <w:spacing w:after="0"/>
-        <w:rPr>
-          <w:sz w:val="24"/>
-        </w:rPr>
-      </w:pPr>
-      <w:r>
-        <w:rPr>
-          <w:sz w:val="24"/>
-        </w:rPr>
-        <w:t>MSD Radix Sort</w:t>
-      </w:r>
-    </w:p>
-    <w:p>
-      <w:pPr>
-        <w:pStyle w:val="ListParagraph"/>
-        <w:numPr>
-          <w:ilvl w:val="1"/>
-          <w:numId w:val="1"/>
-        </w:numPr>
-        <w:spacing w:after="0"/>
-        <w:rPr>
-          <w:i/>
-          <w:sz w:val="24"/>
-        </w:rPr>
-      </w:pPr>
-      <w:r>
-        <w:rPr>
-          <w:i/>
-          <w:sz w:val="24"/>
-        </w:rPr>
-        <w:t>String Searching</w:t>
-      </w:r>
-    </w:p>
-    <w:p>
-      <w:pPr>
-        <w:pStyle w:val="ListParagraph"/>
-        <w:numPr>
-          <w:ilvl w:val="1"/>
-          <w:numId w:val="1"/>
-        </w:numPr>
-        <w:spacing w:after="0"/>
-        <w:rPr>
-          <w:i/>
-          <w:sz w:val="24"/>
-          <w:u w:val="single"/>
-        </w:rPr>
-      </w:pPr>
-      <w:r>
-        <w:rPr>
-          <w:i/>
-          <w:sz w:val="24"/>
-          <w:u w:val="single"/>
-        </w:rPr>
-        <w:t>Graphs</w:t>
-      </w:r>
-    </w:p>
-    <w:p>
-      <w:pPr>
-        <w:pStyle w:val="ListParagraph"/>
-        <w:numPr>
-          <w:ilvl w:val="1"/>
-          <w:numId w:val="1"/>
-        </w:numPr>
-        <w:spacing w:after="0"/>
-        <w:rPr>
-          <w:i/>
-          <w:sz w:val="24"/>
-          <w:u w:val="single"/>
-        </w:rPr>
-      </w:pPr>
-      <w:r>
-        <w:rPr>
-          <w:i/>
-          <w:sz w:val="24"/>
-          <w:u w:val="single"/>
-        </w:rPr>
-        <w:t>Minimum Spanning Trees</w:t>
-      </w:r>
-    </w:p>
-    <w:p>
-      <w:pPr>
-        <w:spacing w:after="0"/>
-        <w:rPr>
-          <w:sz w:val="24"/>
-        </w:rPr>
-      </w:pPr>
-    </w:p>
-    <w:p>
-      <w:pPr>
-        <w:pStyle w:val="ListParagraph"/>
-        <w:numPr>
-          <w:ilvl w:val="0"/>
-          <w:numId w:val="1"/>
-        </w:numPr>
-        <w:spacing w:after="0"/>
-        <w:rPr>
-          <w:b/>
-          <w:sz w:val="24"/>
-        </w:rPr>
-      </w:pPr>
-      <w:proofErr w:type="spellStart"/>
-      <w:r>
-        <w:rPr>
-          <w:b/>
-          <w:sz w:val="24"/>
-        </w:rPr>
-        <w:t>C</w:t>
-      </w:r>
-      <w:r>
-        <w:rPr>
-          <w:b/>
-          <w:sz w:val="24"/>
-        </w:rPr>
-        <w:t>odeDeploy</w:t>
-      </w:r>
-      <w:proofErr w:type="spellEnd"/>
-      <w:r>
-        <w:rPr>
-          <w:b/>
-          <w:sz w:val="24"/>
-        </w:rPr>
-        <w:t xml:space="preserve"> </w:t>
-      </w:r>
-      <w:r>
-        <w:rPr>
-          <w:sz w:val="24"/>
-        </w:rPr>
-        <w:t>(In the past I had done a, b, c in the list below)</w:t>
-      </w:r>
-    </w:p>
-    <w:p>
-      <w:pPr>
-        <w:pStyle w:val="ListParagraph"/>
-        <w:numPr>
-          <w:ilvl w:val="1"/>
-          <w:numId w:val="1"/>
-        </w:numPr>
-        <w:spacing w:after="0"/>
-        <w:rPr>
-          <w:sz w:val="24"/>
-        </w:rPr>
-      </w:pPr>
-      <w:r>
-        <w:rPr>
-          <w:sz w:val="24"/>
-        </w:rPr>
-        <w:t>Arrays</w:t>
-      </w:r>
-    </w:p>
-    <w:p>
-      <w:pPr>
-        <w:pStyle w:val="ListParagraph"/>
-        <w:numPr>
-          <w:ilvl w:val="1"/>
-          <w:numId w:val="1"/>
-        </w:numPr>
-        <w:spacing w:after="0"/>
-        <w:rPr>
-          <w:sz w:val="24"/>
-        </w:rPr>
-      </w:pPr>
-      <w:proofErr w:type="spellStart"/>
-      <w:r>
-        <w:rPr>
-          <w:sz w:val="24"/>
-        </w:rPr>
-        <w:t>LinkedLists</w:t>
-      </w:r>
-      <w:proofErr w:type="spellEnd"/>
-    </w:p>
-    <w:p>
-      <w:pPr>
-        <w:pStyle w:val="ListParagraph"/>
-        <w:numPr>
-          <w:ilvl w:val="1"/>
-          <w:numId w:val="1"/>
-        </w:numPr>
-        <w:spacing w:after="0"/>
-        <w:rPr>
-          <w:sz w:val="24"/>
-        </w:rPr>
-      </w:pPr>
-      <w:r>
-        <w:rPr>
-          <w:sz w:val="24"/>
-        </w:rPr>
-        <w:t>Hash Tables</w:t>
-      </w:r>
-      <w:r>
-        <w:rPr>
-          <w:sz w:val="24"/>
-        </w:rPr>
-        <w:t xml:space="preserve"> (If time, go and do some more on other sites)</w:t>
-      </w:r>
-    </w:p>
-    <w:p>
-      <w:pPr>
-        <w:pStyle w:val="ListParagraph"/>
-        <w:numPr>
-          <w:ilvl w:val="1"/>
-          <w:numId w:val="1"/>
-        </w:numPr>
-        <w:spacing w:after="0"/>
-        <w:rPr>
-          <w:i/>
-          <w:sz w:val="24"/>
-          <w:u w:val="single"/>
-        </w:rPr>
-      </w:pPr>
-      <w:r>
-        <w:rPr>
-          <w:i/>
-          <w:sz w:val="24"/>
-          <w:u w:val="single"/>
-        </w:rPr>
-        <w:t>Trees</w:t>
-      </w:r>
-      <w:r>
-        <w:rPr>
-          <w:i/>
-          <w:sz w:val="24"/>
-          <w:u w:val="single"/>
-        </w:rPr>
-        <w:t>: Basic</w:t>
-      </w:r>
-    </w:p>
-    <w:p>
-      <w:pPr>
-        <w:pStyle w:val="ListParagraph"/>
-        <w:numPr>
-          <w:ilvl w:val="1"/>
-          <w:numId w:val="1"/>
-        </w:numPr>
-        <w:spacing w:after="0"/>
-        <w:rPr>
-          <w:i/>
-          <w:sz w:val="24"/>
-          <w:u w:val="single"/>
-        </w:rPr>
-      </w:pPr>
-      <w:r>
-        <w:rPr>
-          <w:i/>
-          <w:sz w:val="24"/>
-          <w:u w:val="single"/>
-        </w:rPr>
-        <w:t>Heaps, Stacks, Queues</w:t>
-      </w:r>
-    </w:p>
-    <w:p>
-      <w:pPr>
-        <w:pStyle w:val="ListParagraph"/>
-        <w:numPr>
-          <w:ilvl w:val="1"/>
-          <w:numId w:val="1"/>
-        </w:numPr>
-        <w:spacing w:after="0"/>
-        <w:rPr>
-          <w:i/>
-          <w:sz w:val="24"/>
-          <w:u w:val="single"/>
-        </w:rPr>
-      </w:pPr>
-      <w:r>
-        <w:rPr>
-          <w:i/>
-          <w:sz w:val="24"/>
-          <w:u w:val="single"/>
-        </w:rPr>
-        <w:t>Graphs</w:t>
-      </w:r>
-    </w:p>
-    <w:p>
-      <w:pPr>
-        <w:pStyle w:val="ListParagraph"/>
-        <w:numPr>
-          <w:ilvl w:val="1"/>
-          <w:numId w:val="1"/>
-        </w:numPr>
-        <w:spacing w:after="0"/>
-        <w:rPr>
-          <w:i/>
-          <w:sz w:val="24"/>
-        </w:rPr>
-      </w:pPr>
-      <w:r>
-        <w:rPr>
-          <w:i/>
-          <w:sz w:val="24"/>
-        </w:rPr>
-        <w:t>Trees: Advanced</w:t>
-      </w:r>
-    </w:p>
-    <w:p>
-      <w:pPr>
-        <w:pStyle w:val="ListParagraph"/>
-        <w:numPr>
-          <w:ilvl w:val="1"/>
-          <w:numId w:val="1"/>
-        </w:numPr>
-        <w:spacing w:after="0"/>
-        <w:rPr>
-          <w:i/>
-          <w:sz w:val="24"/>
-          <w:u w:val="single"/>
-        </w:rPr>
-      </w:pPr>
-      <w:r>
-        <w:rPr>
-          <w:i/>
-          <w:sz w:val="24"/>
-          <w:u w:val="single"/>
-        </w:rPr>
-        <w:t>DFS</w:t>
-      </w:r>
-      <w:r>
-        <w:rPr>
-          <w:i/>
-          <w:sz w:val="24"/>
-          <w:u w:val="single"/>
-        </w:rPr>
-        <w:t xml:space="preserve"> &amp; </w:t>
-      </w:r>
-      <w:r>
-        <w:rPr>
-          <w:i/>
-          <w:sz w:val="24"/>
-          <w:u w:val="single"/>
-        </w:rPr>
-        <w:t>BFS</w:t>
-      </w:r>
-    </w:p>
-    <w:p>
-      <w:pPr>
-        <w:pStyle w:val="ListParagraph"/>
-        <w:numPr>
-          <w:ilvl w:val="1"/>
-          <w:numId w:val="1"/>
-        </w:numPr>
-        <w:spacing w:after="0"/>
-        <w:rPr>
-          <w:sz w:val="24"/>
-        </w:rPr>
-      </w:pPr>
-      <w:r>
-        <w:rPr>
-          <w:sz w:val="24"/>
-        </w:rPr>
-        <w:t>Backtracking</w:t>
-      </w:r>
-    </w:p>
-    <w:p>
-      <w:pPr>
-        <w:pStyle w:val="ListParagraph"/>
-        <w:numPr>
-          <w:ilvl w:val="1"/>
-          <w:numId w:val="1"/>
-        </w:numPr>
-        <w:spacing w:after="0"/>
-        <w:rPr>
-          <w:sz w:val="24"/>
-        </w:rPr>
-      </w:pPr>
-      <w:r>
-        <w:rPr>
-          <w:sz w:val="24"/>
-        </w:rPr>
-        <w:t>Sorting</w:t>
-      </w:r>
-    </w:p>
-    <w:p>
-      <w:pPr>
-        <w:pStyle w:val="ListParagraph"/>
-        <w:numPr>
-          <w:ilvl w:val="1"/>
-          <w:numId w:val="1"/>
-        </w:numPr>
-        <w:spacing w:after="0"/>
-        <w:rPr>
-          <w:i/>
-          <w:sz w:val="24"/>
-          <w:u w:val="single"/>
-        </w:rPr>
-      </w:pPr>
-      <w:r>
-        <w:rPr>
-          <w:i/>
-          <w:sz w:val="24"/>
-          <w:u w:val="single"/>
-        </w:rPr>
-        <w:t>Dynamic Programming</w:t>
-      </w:r>
-      <w:r>
-        <w:rPr>
-          <w:i/>
-          <w:sz w:val="24"/>
-          <w:u w:val="single"/>
-        </w:rPr>
-        <w:t>: Basic</w:t>
-      </w:r>
-    </w:p>
-    <w:p>
-      <w:pPr>
-        <w:pStyle w:val="ListParagraph"/>
-        <w:numPr>
-          <w:ilvl w:val="1"/>
-          <w:numId w:val="1"/>
-        </w:numPr>
-        <w:spacing w:after="0"/>
-        <w:rPr>
-          <w:sz w:val="24"/>
-        </w:rPr>
-      </w:pPr>
-      <w:r>
-        <w:rPr>
-          <w:sz w:val="24"/>
-        </w:rPr>
-        <w:t>Dynamic Programming: Advanced</w:t>
-      </w:r>
-    </w:p>
-    <w:p>
-      <w:pPr>
-        <w:pStyle w:val="ListParagraph"/>
-        <w:numPr>
-          <w:ilvl w:val="1"/>
-          <w:numId w:val="1"/>
-        </w:numPr>
-        <w:spacing w:after="0"/>
-        <w:rPr>
-          <w:sz w:val="24"/>
-        </w:rPr>
-      </w:pPr>
-      <w:r>
-        <w:rPr>
-          <w:sz w:val="24"/>
-        </w:rPr>
-        <w:t>Common Techniques</w:t>
-      </w:r>
-      <w:r>
-        <w:rPr>
-          <w:sz w:val="24"/>
-        </w:rPr>
-        <w:t>: Basic</w:t>
-      </w:r>
-    </w:p>
-    <w:p>
-      <w:pPr>
-        <w:pStyle w:val="ListParagraph"/>
-        <w:numPr>
-          <w:ilvl w:val="1"/>
-          <w:numId w:val="1"/>
-        </w:numPr>
-        <w:spacing w:after="0"/>
-        <w:rPr>
-          <w:i/>
-          <w:sz w:val="24"/>
-          <w:u w:val="single"/>
-        </w:rPr>
-      </w:pPr>
-      <w:r>
-        <w:rPr>
-          <w:i/>
-          <w:sz w:val="24"/>
-          <w:u w:val="single"/>
-        </w:rPr>
-        <w:t>Strings</w:t>
-      </w:r>
-    </w:p>
-    <w:p>
-      <w:pPr>
-        <w:pStyle w:val="ListParagraph"/>
-        <w:numPr>
-          <w:ilvl w:val="1"/>
-          <w:numId w:val="1"/>
-        </w:numPr>
-        <w:spacing w:after="0"/>
-        <w:rPr>
-          <w:sz w:val="24"/>
-        </w:rPr>
-      </w:pPr>
-      <w:r>
-        <w:rPr>
-          <w:sz w:val="24"/>
-        </w:rPr>
-        <w:t>Bits</w:t>
-      </w:r>
+        <w:t>Go over 1331 Notes</w:t>
+      </w:r>
+      <w:r>
+        <w:rPr>
+          <w:sz w:val="24"/>
+        </w:rPr>
+        <w:t xml:space="preserve"> (read the most important sections that you’re unfamiliar with)</w:t>
+      </w:r>
+    </w:p>
+    <w:p>
+      <w:pPr>
+        <w:pStyle w:val="ListParagraph"/>
+        <w:numPr>
+          <w:ilvl w:val="1"/>
+          <w:numId w:val="1"/>
+        </w:numPr>
+        <w:spacing w:after="0"/>
+        <w:rPr>
+          <w:sz w:val="24"/>
+        </w:rPr>
+      </w:pPr>
+      <w:r>
+        <w:rPr>
+          <w:sz w:val="24"/>
+        </w:rPr>
+        <w:t>Abstract</w:t>
+      </w:r>
+      <w:r>
+        <w:rPr>
+          <w:sz w:val="24"/>
+        </w:rPr>
+        <w:t xml:space="preserve"> classes</w:t>
+      </w:r>
+    </w:p>
+    <w:p>
+      <w:pPr>
+        <w:pStyle w:val="ListParagraph"/>
+        <w:numPr>
+          <w:ilvl w:val="1"/>
+          <w:numId w:val="1"/>
+        </w:numPr>
+        <w:spacing w:after="0"/>
+        <w:rPr>
+          <w:sz w:val="24"/>
+        </w:rPr>
+      </w:pPr>
+      <w:r>
+        <w:rPr>
+          <w:sz w:val="24"/>
+        </w:rPr>
+        <w:t>Interfaces</w:t>
+      </w:r>
+    </w:p>
+    <w:p>
+      <w:pPr>
+        <w:pStyle w:val="ListParagraph"/>
+        <w:numPr>
+          <w:ilvl w:val="1"/>
+          <w:numId w:val="1"/>
+        </w:numPr>
+        <w:spacing w:after="0"/>
+        <w:rPr>
+          <w:sz w:val="24"/>
+        </w:rPr>
+      </w:pPr>
+      <w:r>
+        <w:rPr>
+          <w:sz w:val="24"/>
+        </w:rPr>
+        <w:t>Static/global/hidden variables and classes</w:t>
+      </w:r>
+    </w:p>
+    <w:p>
+      <w:pPr>
+        <w:spacing w:after="0"/>
+        <w:rPr>
+          <w:b/>
+          <w:sz w:val="24"/>
+        </w:rPr>
+      </w:pPr>
+    </w:p>
+    <w:p>
+      <w:pPr>
+        <w:spacing w:after="0"/>
+        <w:rPr>
+          <w:b/>
+          <w:sz w:val="24"/>
+        </w:rPr>
+      </w:pPr>
+    </w:p>
+    <w:p>
+      <w:pPr>
+        <w:spacing w:after="0"/>
+        <w:rPr>
+          <w:b/>
+          <w:sz w:val="24"/>
+        </w:rPr>
+      </w:pPr>
+    </w:p>
+    <w:p>
+      <w:pPr>
+        <w:spacing w:after="0"/>
+        <w:rPr>
+          <w:b/>
+          <w:sz w:val="24"/>
+        </w:rPr>
+      </w:pPr>
+    </w:p>
+    <w:p>
+      <w:pPr>
+        <w:spacing w:after="0"/>
+        <w:rPr>
+          <w:b/>
+          <w:sz w:val="24"/>
+        </w:rPr>
+      </w:pPr>
+    </w:p>
+    <w:p>
+      <w:pPr>
+        <w:spacing w:after="0"/>
+        <w:rPr>
+          <w:b/>
+          <w:sz w:val="24"/>
+        </w:rPr>
+      </w:pPr>
+    </w:p>
+    <w:p>
+      <w:pPr>
+        <w:spacing w:after="0"/>
+        <w:rPr>
+          <w:b/>
+          <w:sz w:val="24"/>
+        </w:rPr>
+      </w:pPr>
+    </w:p>
+    <w:p>
+      <w:pPr>
+        <w:spacing w:after="0"/>
+        <w:rPr>
+          <w:b/>
+          <w:sz w:val="24"/>
+        </w:rPr>
+      </w:pPr>
+    </w:p>
+    <w:p>
+      <w:pPr>
+        <w:spacing w:after="0"/>
+        <w:rPr>
+          <w:b/>
+          <w:sz w:val="24"/>
+        </w:rPr>
+      </w:pPr>
+    </w:p>
+    <w:p>
+      <w:pPr>
+        <w:spacing w:after="0"/>
+        <w:rPr>
+          <w:b/>
+          <w:sz w:val="24"/>
+        </w:rPr>
+      </w:pPr>
+    </w:p>
+    <w:p>
+      <w:pPr>
+        <w:spacing w:after="0"/>
+        <w:rPr>
+          <w:b/>
+          <w:sz w:val="24"/>
+        </w:rPr>
+      </w:pPr>
+    </w:p>
+    <w:p>
+      <w:pPr>
+        <w:spacing w:after="0"/>
+        <w:rPr>
+          <w:b/>
+          <w:sz w:val="24"/>
+        </w:rPr>
+      </w:pPr>
+    </w:p>
+    <w:p>
+      <w:pPr>
+        <w:spacing w:after="0"/>
+        <w:rPr>
+          <w:b/>
+          <w:sz w:val="24"/>
+        </w:rPr>
+      </w:pPr>
+    </w:p>
+    <w:p>
+      <w:pPr>
+        <w:spacing w:after="0"/>
+        <w:rPr>
+          <w:b/>
+          <w:sz w:val="24"/>
+        </w:rPr>
+      </w:pPr>
+    </w:p>
+    <w:p>
+      <w:pPr>
+        <w:spacing w:after="0"/>
+        <w:rPr>
+          <w:b/>
+          <w:sz w:val="24"/>
+        </w:rPr>
+      </w:pPr>
+    </w:p>
+    <w:p>
+      <w:pPr>
+        <w:spacing w:after="0"/>
+        <w:rPr>
+          <w:b/>
+          <w:sz w:val="24"/>
+        </w:rPr>
+      </w:pPr>
+    </w:p>
+    <w:p>
+      <w:pPr>
+        <w:spacing w:after="0"/>
+        <w:rPr>
+          <w:b/>
+          <w:sz w:val="24"/>
+        </w:rPr>
+      </w:pPr>
+    </w:p>
+    <w:p>
+      <w:pPr>
+        <w:spacing w:after="0"/>
+        <w:rPr>
+          <w:b/>
+          <w:sz w:val="24"/>
+        </w:rPr>
+      </w:pPr>
+    </w:p>
+    <w:p>
+      <w:pPr>
+        <w:spacing w:after="0"/>
+        <w:rPr>
+          <w:b/>
+          <w:sz w:val="24"/>
+        </w:rPr>
+      </w:pPr>
+    </w:p>
+    <w:p>
+      <w:pPr>
+        <w:spacing w:after="0"/>
+        <w:rPr>
+          <w:b/>
+          <w:sz w:val="24"/>
+        </w:rPr>
+      </w:pPr>
+    </w:p>
+    <w:p>
+      <w:pPr>
+        <w:spacing w:after="0"/>
+        <w:rPr>
+          <w:b/>
+          <w:sz w:val="24"/>
+        </w:rPr>
+      </w:pPr>
+    </w:p>
+    <w:p>
+      <w:pPr>
+        <w:spacing w:after="0"/>
+        <w:rPr>
+          <w:b/>
+          <w:sz w:val="24"/>
+        </w:rPr>
+      </w:pPr>
+    </w:p>
+    <w:p>
+      <w:pPr>
+        <w:spacing w:after="0"/>
+        <w:rPr>
+          <w:b/>
+          <w:sz w:val="24"/>
+        </w:rPr>
+      </w:pPr>
+    </w:p>
+    <w:p>
+      <w:pPr>
+        <w:spacing w:after="0"/>
+        <w:rPr>
+          <w:b/>
+          <w:sz w:val="24"/>
+        </w:rPr>
+      </w:pPr>
+    </w:p>
+    <w:p>
+      <w:pPr>
+        <w:spacing w:after="0"/>
+        <w:rPr>
+          <w:b/>
+          <w:sz w:val="24"/>
+        </w:rPr>
+      </w:pPr>
+    </w:p>
+    <w:p>
+      <w:pPr>
+        <w:spacing w:after="0"/>
+        <w:rPr>
+          <w:b/>
+          <w:sz w:val="24"/>
+        </w:rPr>
+      </w:pPr>
+    </w:p>
+    <w:p>
+      <w:pPr>
+        <w:spacing w:after="0"/>
+        <w:rPr>
+          <w:b/>
+          <w:sz w:val="24"/>
+        </w:rPr>
+      </w:pPr>
       <w:bookmarkStart w:id="0" w:name="_GoBack"/>
       <w:bookmarkEnd w:id="0"/>
     </w:p>
     <w:p>
       <w:pPr>
+        <w:spacing w:after="0"/>
+        <w:rPr>
+          <w:b/>
+          <w:sz w:val="24"/>
+        </w:rPr>
+      </w:pPr>
+    </w:p>
+    <w:p>
+      <w:pPr>
+        <w:spacing w:after="0"/>
+        <w:rPr>
+          <w:b/>
+          <w:sz w:val="24"/>
+        </w:rPr>
+      </w:pPr>
+    </w:p>
+    <w:p>
+      <w:pPr>
+        <w:pStyle w:val="ListParagraph"/>
+        <w:numPr>
+          <w:ilvl w:val="0"/>
+          <w:numId w:val="1"/>
+        </w:numPr>
+        <w:spacing w:after="0"/>
+        <w:rPr>
+          <w:b/>
+          <w:sz w:val="24"/>
+        </w:rPr>
+      </w:pPr>
+      <w:r>
+        <w:rPr>
+          <w:b/>
+          <w:sz w:val="24"/>
+        </w:rPr>
+        <w:t xml:space="preserve">Review from 1332 Notes </w:t>
+      </w:r>
+      <w:r>
+        <w:rPr>
+          <w:sz w:val="24"/>
+        </w:rPr>
+        <w:t>(In the past I had already covered a, b, e, f, h in the list below)</w:t>
+      </w:r>
+    </w:p>
+    <w:p>
+      <w:pPr>
+        <w:pStyle w:val="ListParagraph"/>
+        <w:numPr>
+          <w:ilvl w:val="1"/>
+          <w:numId w:val="1"/>
+        </w:numPr>
+        <w:spacing w:after="0"/>
+        <w:rPr>
+          <w:sz w:val="24"/>
+        </w:rPr>
+      </w:pPr>
+      <w:r>
+        <w:rPr>
+          <w:sz w:val="24"/>
+        </w:rPr>
+        <w:t>Arrays and Array Lists</w:t>
+      </w:r>
+    </w:p>
+    <w:p>
+      <w:pPr>
+        <w:pStyle w:val="ListParagraph"/>
+        <w:numPr>
+          <w:ilvl w:val="1"/>
+          <w:numId w:val="1"/>
+        </w:numPr>
+        <w:spacing w:after="0"/>
+        <w:rPr>
+          <w:sz w:val="24"/>
+        </w:rPr>
+      </w:pPr>
+      <w:r>
+        <w:rPr>
+          <w:sz w:val="24"/>
+        </w:rPr>
+        <w:t>Linked Lists</w:t>
+      </w:r>
+    </w:p>
+    <w:p>
+      <w:pPr>
+        <w:pStyle w:val="ListParagraph"/>
+        <w:numPr>
+          <w:ilvl w:val="1"/>
+          <w:numId w:val="1"/>
+        </w:numPr>
+        <w:spacing w:after="0"/>
+        <w:rPr>
+          <w:i/>
+          <w:sz w:val="24"/>
+          <w:u w:val="single"/>
+        </w:rPr>
+      </w:pPr>
+      <w:r>
+        <w:rPr>
+          <w:i/>
+          <w:sz w:val="24"/>
+          <w:u w:val="single"/>
+        </w:rPr>
+        <w:t>Stacks</w:t>
+      </w:r>
+    </w:p>
+    <w:p>
+      <w:pPr>
+        <w:pStyle w:val="ListParagraph"/>
+        <w:numPr>
+          <w:ilvl w:val="1"/>
+          <w:numId w:val="1"/>
+        </w:numPr>
+        <w:spacing w:after="0"/>
+        <w:rPr>
+          <w:i/>
+          <w:sz w:val="24"/>
+          <w:u w:val="single"/>
+        </w:rPr>
+      </w:pPr>
+      <w:r>
+        <w:rPr>
+          <w:i/>
+          <w:sz w:val="24"/>
+          <w:u w:val="single"/>
+        </w:rPr>
+        <w:t>Queues</w:t>
+      </w:r>
+    </w:p>
+    <w:p>
+      <w:pPr>
+        <w:pStyle w:val="ListParagraph"/>
+        <w:numPr>
+          <w:ilvl w:val="1"/>
+          <w:numId w:val="1"/>
+        </w:numPr>
+        <w:spacing w:after="0"/>
+        <w:rPr>
+          <w:i/>
+          <w:sz w:val="24"/>
+        </w:rPr>
+      </w:pPr>
+      <w:r>
+        <w:rPr>
+          <w:i/>
+          <w:sz w:val="24"/>
+        </w:rPr>
+        <w:t>Trees</w:t>
+      </w:r>
+    </w:p>
+    <w:p>
+      <w:pPr>
+        <w:pStyle w:val="ListParagraph"/>
+        <w:numPr>
+          <w:ilvl w:val="1"/>
+          <w:numId w:val="1"/>
+        </w:numPr>
+        <w:spacing w:after="0"/>
+        <w:rPr>
+          <w:i/>
+          <w:sz w:val="24"/>
+        </w:rPr>
+      </w:pPr>
+      <w:r>
+        <w:rPr>
+          <w:i/>
+          <w:sz w:val="24"/>
+        </w:rPr>
+        <w:t>BST</w:t>
+      </w:r>
+      <w:r>
+        <w:rPr>
+          <w:i/>
+          <w:sz w:val="24"/>
+        </w:rPr>
+        <w:t xml:space="preserve"> (skimmed a bit)</w:t>
+      </w:r>
+    </w:p>
+    <w:p>
+      <w:pPr>
+        <w:pStyle w:val="ListParagraph"/>
+        <w:numPr>
+          <w:ilvl w:val="1"/>
+          <w:numId w:val="1"/>
+        </w:numPr>
+        <w:spacing w:after="0"/>
+        <w:rPr>
+          <w:i/>
+          <w:sz w:val="24"/>
+          <w:u w:val="single"/>
+        </w:rPr>
+      </w:pPr>
+      <w:r>
+        <w:rPr>
+          <w:i/>
+          <w:sz w:val="24"/>
+          <w:u w:val="single"/>
+        </w:rPr>
+        <w:t>Heaps and Priority Queues</w:t>
+      </w:r>
+    </w:p>
+    <w:p>
+      <w:pPr>
+        <w:pStyle w:val="ListParagraph"/>
+        <w:numPr>
+          <w:ilvl w:val="1"/>
+          <w:numId w:val="1"/>
+        </w:numPr>
+        <w:spacing w:after="0"/>
+        <w:rPr>
+          <w:i/>
+          <w:sz w:val="24"/>
+        </w:rPr>
+      </w:pPr>
+      <w:proofErr w:type="spellStart"/>
+      <w:r>
+        <w:rPr>
+          <w:i/>
+          <w:sz w:val="24"/>
+        </w:rPr>
+        <w:t>Hash</w:t>
+      </w:r>
+      <w:r>
+        <w:rPr>
+          <w:i/>
+          <w:sz w:val="24"/>
+        </w:rPr>
+        <w:t>Maps</w:t>
+      </w:r>
+      <w:proofErr w:type="spellEnd"/>
+    </w:p>
+    <w:p>
+      <w:pPr>
+        <w:pStyle w:val="ListParagraph"/>
+        <w:numPr>
+          <w:ilvl w:val="1"/>
+          <w:numId w:val="1"/>
+        </w:numPr>
+        <w:spacing w:after="0"/>
+        <w:rPr>
+          <w:sz w:val="24"/>
+        </w:rPr>
+      </w:pPr>
+      <w:proofErr w:type="spellStart"/>
+      <w:r>
+        <w:rPr>
+          <w:sz w:val="24"/>
+        </w:rPr>
+        <w:t>SkipLists</w:t>
+      </w:r>
+      <w:proofErr w:type="spellEnd"/>
+    </w:p>
+    <w:p>
+      <w:pPr>
+        <w:pStyle w:val="ListParagraph"/>
+        <w:numPr>
+          <w:ilvl w:val="1"/>
+          <w:numId w:val="1"/>
+        </w:numPr>
+        <w:spacing w:after="0"/>
+        <w:rPr>
+          <w:i/>
+          <w:sz w:val="24"/>
+          <w:u w:val="single"/>
+        </w:rPr>
+      </w:pPr>
+      <w:r>
+        <w:rPr>
+          <w:i/>
+          <w:sz w:val="24"/>
+          <w:u w:val="single"/>
+        </w:rPr>
+        <w:t>AVL Trees</w:t>
+      </w:r>
+    </w:p>
+    <w:p>
+      <w:pPr>
+        <w:pStyle w:val="ListParagraph"/>
+        <w:numPr>
+          <w:ilvl w:val="1"/>
+          <w:numId w:val="1"/>
+        </w:numPr>
+        <w:spacing w:after="0"/>
+        <w:rPr>
+          <w:i/>
+          <w:sz w:val="24"/>
+        </w:rPr>
+      </w:pPr>
+      <w:r>
+        <w:rPr>
+          <w:i/>
+          <w:sz w:val="24"/>
+        </w:rPr>
+        <w:t>B-Trees</w:t>
+      </w:r>
+    </w:p>
+    <w:p>
+      <w:pPr>
+        <w:pStyle w:val="ListParagraph"/>
+        <w:numPr>
+          <w:ilvl w:val="1"/>
+          <w:numId w:val="1"/>
+        </w:numPr>
+        <w:spacing w:after="0"/>
+        <w:rPr>
+          <w:i/>
+          <w:sz w:val="24"/>
+        </w:rPr>
+      </w:pPr>
+      <w:r>
+        <w:rPr>
+          <w:i/>
+          <w:sz w:val="24"/>
+        </w:rPr>
+        <w:t>Splay Trees</w:t>
+      </w:r>
+    </w:p>
+    <w:p>
+      <w:pPr>
+        <w:pStyle w:val="ListParagraph"/>
+        <w:numPr>
+          <w:ilvl w:val="1"/>
+          <w:numId w:val="1"/>
+        </w:numPr>
+        <w:spacing w:after="0"/>
+        <w:rPr>
+          <w:sz w:val="24"/>
+        </w:rPr>
+      </w:pPr>
+      <w:r>
+        <w:rPr>
+          <w:sz w:val="24"/>
+        </w:rPr>
+        <w:t>SORTING</w:t>
+      </w:r>
+    </w:p>
+    <w:p>
+      <w:pPr>
+        <w:pStyle w:val="ListParagraph"/>
+        <w:numPr>
+          <w:ilvl w:val="2"/>
+          <w:numId w:val="1"/>
+        </w:numPr>
+        <w:spacing w:after="0"/>
+        <w:rPr>
+          <w:sz w:val="24"/>
+        </w:rPr>
+      </w:pPr>
+      <w:r>
+        <w:rPr>
+          <w:sz w:val="24"/>
+        </w:rPr>
+        <w:t>Bubble Sort</w:t>
+      </w:r>
+    </w:p>
+    <w:p>
+      <w:pPr>
+        <w:pStyle w:val="ListParagraph"/>
+        <w:numPr>
+          <w:ilvl w:val="2"/>
+          <w:numId w:val="1"/>
+        </w:numPr>
+        <w:spacing w:after="0"/>
+        <w:rPr>
+          <w:sz w:val="24"/>
+        </w:rPr>
+      </w:pPr>
+      <w:r>
+        <w:rPr>
+          <w:sz w:val="24"/>
+        </w:rPr>
+        <w:t>Insertion Sort</w:t>
+      </w:r>
+    </w:p>
+    <w:p>
+      <w:pPr>
+        <w:pStyle w:val="ListParagraph"/>
+        <w:numPr>
+          <w:ilvl w:val="2"/>
+          <w:numId w:val="1"/>
+        </w:numPr>
+        <w:spacing w:after="0"/>
+        <w:rPr>
+          <w:sz w:val="24"/>
+        </w:rPr>
+      </w:pPr>
+      <w:r>
+        <w:rPr>
+          <w:sz w:val="24"/>
+        </w:rPr>
+        <w:t>Selection Sort</w:t>
+      </w:r>
+    </w:p>
+    <w:p>
+      <w:pPr>
+        <w:pStyle w:val="ListParagraph"/>
+        <w:numPr>
+          <w:ilvl w:val="2"/>
+          <w:numId w:val="1"/>
+        </w:numPr>
+        <w:spacing w:after="0"/>
+        <w:rPr>
+          <w:sz w:val="24"/>
+        </w:rPr>
+      </w:pPr>
+      <w:r>
+        <w:rPr>
+          <w:sz w:val="24"/>
+        </w:rPr>
+        <w:t>Merge Sort</w:t>
+      </w:r>
+    </w:p>
+    <w:p>
+      <w:pPr>
+        <w:pStyle w:val="ListParagraph"/>
+        <w:numPr>
+          <w:ilvl w:val="2"/>
+          <w:numId w:val="1"/>
+        </w:numPr>
+        <w:spacing w:after="0"/>
+        <w:rPr>
+          <w:sz w:val="24"/>
+        </w:rPr>
+      </w:pPr>
+      <w:r>
+        <w:rPr>
+          <w:sz w:val="24"/>
+        </w:rPr>
+        <w:t>Quick Sort</w:t>
+      </w:r>
+    </w:p>
+    <w:p>
+      <w:pPr>
+        <w:pStyle w:val="ListParagraph"/>
+        <w:numPr>
+          <w:ilvl w:val="2"/>
+          <w:numId w:val="1"/>
+        </w:numPr>
+        <w:spacing w:after="0"/>
+        <w:rPr>
+          <w:sz w:val="24"/>
+        </w:rPr>
+      </w:pPr>
+      <w:r>
+        <w:rPr>
+          <w:sz w:val="24"/>
+        </w:rPr>
+        <w:t>LSD Radix Sort</w:t>
+      </w:r>
+    </w:p>
+    <w:p>
+      <w:pPr>
+        <w:pStyle w:val="ListParagraph"/>
+        <w:numPr>
+          <w:ilvl w:val="2"/>
+          <w:numId w:val="1"/>
+        </w:numPr>
+        <w:spacing w:after="0"/>
+        <w:rPr>
+          <w:sz w:val="24"/>
+        </w:rPr>
+      </w:pPr>
+      <w:r>
+        <w:rPr>
+          <w:sz w:val="24"/>
+        </w:rPr>
+        <w:t>MSD Radix Sort</w:t>
+      </w:r>
+    </w:p>
+    <w:p>
+      <w:pPr>
+        <w:pStyle w:val="ListParagraph"/>
+        <w:numPr>
+          <w:ilvl w:val="1"/>
+          <w:numId w:val="1"/>
+        </w:numPr>
+        <w:spacing w:after="0"/>
+        <w:rPr>
+          <w:i/>
+          <w:sz w:val="24"/>
+        </w:rPr>
+      </w:pPr>
+      <w:r>
+        <w:rPr>
+          <w:i/>
+          <w:sz w:val="24"/>
+        </w:rPr>
+        <w:t>String Searching</w:t>
+      </w:r>
+    </w:p>
+    <w:p>
+      <w:pPr>
+        <w:pStyle w:val="ListParagraph"/>
+        <w:numPr>
+          <w:ilvl w:val="1"/>
+          <w:numId w:val="1"/>
+        </w:numPr>
+        <w:spacing w:after="0"/>
+        <w:rPr>
+          <w:i/>
+          <w:sz w:val="24"/>
+          <w:u w:val="single"/>
+        </w:rPr>
+      </w:pPr>
+      <w:r>
+        <w:rPr>
+          <w:i/>
+          <w:sz w:val="24"/>
+          <w:u w:val="single"/>
+        </w:rPr>
+        <w:t>Graphs</w:t>
+      </w:r>
+    </w:p>
+    <w:p>
+      <w:pPr>
+        <w:pStyle w:val="ListParagraph"/>
+        <w:numPr>
+          <w:ilvl w:val="1"/>
+          <w:numId w:val="1"/>
+        </w:numPr>
+        <w:spacing w:after="0"/>
+        <w:rPr>
+          <w:i/>
+          <w:sz w:val="24"/>
+          <w:u w:val="single"/>
+        </w:rPr>
+      </w:pPr>
+      <w:r>
+        <w:rPr>
+          <w:i/>
+          <w:sz w:val="24"/>
+          <w:u w:val="single"/>
+        </w:rPr>
+        <w:t>Minimum Spanning Trees</w:t>
+      </w:r>
+    </w:p>
+    <w:p>
+      <w:pPr>
+        <w:spacing w:after="0"/>
+        <w:rPr>
+          <w:sz w:val="24"/>
+        </w:rPr>
+      </w:pPr>
+    </w:p>
+    <w:p>
+      <w:pPr>
+        <w:spacing w:after="0"/>
+        <w:rPr>
+          <w:sz w:val="24"/>
+        </w:rPr>
+      </w:pPr>
+    </w:p>
+    <w:p>
+      <w:pPr>
+        <w:spacing w:after="0"/>
+        <w:rPr>
+          <w:sz w:val="24"/>
+        </w:rPr>
+      </w:pPr>
+    </w:p>
+    <w:p>
+      <w:pPr>
+        <w:spacing w:after="0"/>
+        <w:rPr>
+          <w:sz w:val="24"/>
+        </w:rPr>
+      </w:pPr>
+    </w:p>
+    <w:p>
+      <w:pPr>
+        <w:spacing w:after="0"/>
+        <w:rPr>
+          <w:sz w:val="24"/>
+        </w:rPr>
+      </w:pPr>
+    </w:p>
+    <w:p>
+      <w:pPr>
+        <w:spacing w:after="0"/>
+        <w:rPr>
+          <w:sz w:val="24"/>
+        </w:rPr>
+      </w:pPr>
+    </w:p>
+    <w:p>
+      <w:pPr>
+        <w:spacing w:after="0"/>
+        <w:rPr>
+          <w:sz w:val="24"/>
+        </w:rPr>
+      </w:pPr>
+    </w:p>
+    <w:p>
+      <w:pPr>
+        <w:spacing w:after="0"/>
+        <w:rPr>
+          <w:sz w:val="24"/>
+        </w:rPr>
+      </w:pPr>
+    </w:p>
+    <w:p>
+      <w:pPr>
+        <w:spacing w:after="0"/>
+        <w:rPr>
+          <w:sz w:val="24"/>
+        </w:rPr>
+      </w:pPr>
+    </w:p>
+    <w:p>
+      <w:pPr>
+        <w:spacing w:after="0"/>
+        <w:rPr>
+          <w:sz w:val="24"/>
+        </w:rPr>
+      </w:pPr>
+    </w:p>
+    <w:p>
+      <w:pPr>
+        <w:spacing w:after="0"/>
+        <w:rPr>
+          <w:sz w:val="24"/>
+        </w:rPr>
+      </w:pPr>
+    </w:p>
+    <w:p>
+      <w:pPr>
+        <w:pStyle w:val="ListParagraph"/>
+        <w:numPr>
+          <w:ilvl w:val="0"/>
+          <w:numId w:val="1"/>
+        </w:numPr>
+        <w:spacing w:after="0"/>
+        <w:rPr>
+          <w:b/>
+          <w:sz w:val="24"/>
+        </w:rPr>
+      </w:pPr>
+      <w:r>
+        <w:rPr>
+          <w:b/>
+          <w:sz w:val="24"/>
+        </w:rPr>
+        <w:lastRenderedPageBreak/>
+        <w:t>Read “Cracking the Coding Interview”</w:t>
+      </w:r>
+    </w:p>
+    <w:p>
+      <w:pPr>
+        <w:pStyle w:val="ListParagraph"/>
+        <w:numPr>
+          <w:ilvl w:val="1"/>
+          <w:numId w:val="1"/>
+        </w:numPr>
+        <w:spacing w:after="0"/>
+        <w:rPr>
+          <w:b/>
+          <w:sz w:val="24"/>
+        </w:rPr>
+      </w:pPr>
+      <w:r>
+        <w:rPr>
+          <w:sz w:val="24"/>
+        </w:rPr>
+        <w:t>Chapter 1</w:t>
+      </w:r>
+    </w:p>
+    <w:p>
+      <w:pPr>
+        <w:pStyle w:val="ListParagraph"/>
+        <w:numPr>
+          <w:ilvl w:val="1"/>
+          <w:numId w:val="1"/>
+        </w:numPr>
+        <w:spacing w:after="0"/>
+        <w:rPr>
+          <w:b/>
+          <w:sz w:val="24"/>
+        </w:rPr>
+      </w:pPr>
+      <w:r>
+        <w:rPr>
+          <w:sz w:val="24"/>
+        </w:rPr>
+        <w:t>Chapter 2</w:t>
+      </w:r>
+    </w:p>
+    <w:p>
+      <w:pPr>
+        <w:pStyle w:val="ListParagraph"/>
+        <w:numPr>
+          <w:ilvl w:val="1"/>
+          <w:numId w:val="1"/>
+        </w:numPr>
+        <w:spacing w:after="0"/>
+        <w:rPr>
+          <w:b/>
+          <w:sz w:val="24"/>
+        </w:rPr>
+      </w:pPr>
+      <w:r>
+        <w:rPr>
+          <w:sz w:val="24"/>
+        </w:rPr>
+        <w:t>Chapter 3</w:t>
+      </w:r>
+    </w:p>
+    <w:p>
+      <w:pPr>
+        <w:pStyle w:val="ListParagraph"/>
+        <w:numPr>
+          <w:ilvl w:val="1"/>
+          <w:numId w:val="1"/>
+        </w:numPr>
+        <w:spacing w:after="0"/>
+        <w:rPr>
+          <w:b/>
+          <w:sz w:val="24"/>
+        </w:rPr>
+      </w:pPr>
+      <w:r>
+        <w:rPr>
+          <w:sz w:val="24"/>
+        </w:rPr>
+        <w:t>Chapter 4</w:t>
+      </w:r>
+    </w:p>
+    <w:p>
+      <w:pPr>
+        <w:pStyle w:val="ListParagraph"/>
+        <w:numPr>
+          <w:ilvl w:val="1"/>
+          <w:numId w:val="1"/>
+        </w:numPr>
+        <w:spacing w:after="0"/>
+        <w:rPr>
+          <w:b/>
+          <w:sz w:val="24"/>
+        </w:rPr>
+      </w:pPr>
+      <w:r>
+        <w:rPr>
+          <w:sz w:val="24"/>
+        </w:rPr>
+        <w:t>Chapter 5</w:t>
+      </w:r>
+    </w:p>
+    <w:p>
+      <w:pPr>
+        <w:pStyle w:val="ListParagraph"/>
+        <w:numPr>
+          <w:ilvl w:val="1"/>
+          <w:numId w:val="1"/>
+        </w:numPr>
+        <w:spacing w:after="0"/>
+        <w:rPr>
+          <w:b/>
+          <w:sz w:val="24"/>
+        </w:rPr>
+      </w:pPr>
+      <w:r>
+        <w:rPr>
+          <w:sz w:val="24"/>
+        </w:rPr>
+        <w:t>Chapter 6</w:t>
+      </w:r>
+    </w:p>
+    <w:p>
+      <w:pPr>
+        <w:pStyle w:val="ListParagraph"/>
+        <w:numPr>
+          <w:ilvl w:val="1"/>
+          <w:numId w:val="1"/>
+        </w:numPr>
+        <w:spacing w:after="0"/>
+        <w:rPr>
+          <w:b/>
+          <w:sz w:val="24"/>
+        </w:rPr>
+      </w:pPr>
+      <w:r>
+        <w:rPr>
+          <w:sz w:val="24"/>
+        </w:rPr>
+        <w:t>Chapter 7</w:t>
+      </w:r>
+    </w:p>
+    <w:p>
+      <w:pPr>
+        <w:pStyle w:val="ListParagraph"/>
+        <w:numPr>
+          <w:ilvl w:val="1"/>
+          <w:numId w:val="1"/>
+        </w:numPr>
+        <w:spacing w:after="0"/>
+        <w:rPr>
+          <w:b/>
+          <w:sz w:val="24"/>
+        </w:rPr>
+      </w:pPr>
+      <w:r>
+        <w:rPr>
+          <w:sz w:val="24"/>
+        </w:rPr>
+        <w:t>Chapter 8</w:t>
+      </w:r>
+    </w:p>
+    <w:p>
+      <w:pPr>
+        <w:pStyle w:val="ListParagraph"/>
+        <w:numPr>
+          <w:ilvl w:val="1"/>
+          <w:numId w:val="1"/>
+        </w:numPr>
+        <w:spacing w:after="0"/>
+        <w:rPr>
+          <w:b/>
+          <w:sz w:val="24"/>
+        </w:rPr>
+      </w:pPr>
+      <w:r>
+        <w:rPr>
+          <w:sz w:val="24"/>
+        </w:rPr>
+        <w:t>Chapter 9</w:t>
+      </w:r>
+    </w:p>
+    <w:p>
+      <w:pPr>
+        <w:pStyle w:val="ListParagraph"/>
+        <w:numPr>
+          <w:ilvl w:val="1"/>
+          <w:numId w:val="1"/>
+        </w:numPr>
+        <w:spacing w:after="0"/>
+        <w:rPr>
+          <w:b/>
+          <w:sz w:val="24"/>
+        </w:rPr>
+      </w:pPr>
+      <w:r>
+        <w:rPr>
+          <w:sz w:val="24"/>
+        </w:rPr>
+        <w:t>Chapter 10</w:t>
+      </w:r>
+    </w:p>
+    <w:p>
+      <w:pPr>
+        <w:pStyle w:val="ListParagraph"/>
+        <w:numPr>
+          <w:ilvl w:val="1"/>
+          <w:numId w:val="1"/>
+        </w:numPr>
+        <w:spacing w:after="0"/>
+        <w:rPr>
+          <w:b/>
+          <w:sz w:val="24"/>
+        </w:rPr>
+      </w:pPr>
+      <w:r>
+        <w:rPr>
+          <w:sz w:val="24"/>
+        </w:rPr>
+        <w:t>Chapter 11</w:t>
+      </w:r>
+    </w:p>
+    <w:p>
+      <w:pPr>
+        <w:pStyle w:val="ListParagraph"/>
+        <w:numPr>
+          <w:ilvl w:val="1"/>
+          <w:numId w:val="1"/>
+        </w:numPr>
+        <w:spacing w:after="0"/>
+        <w:rPr>
+          <w:b/>
+          <w:sz w:val="24"/>
+        </w:rPr>
+      </w:pPr>
+      <w:r>
+        <w:rPr>
+          <w:sz w:val="24"/>
+        </w:rPr>
+        <w:t>Chapter 12</w:t>
+      </w:r>
+    </w:p>
+    <w:p>
+      <w:pPr>
+        <w:pStyle w:val="ListParagraph"/>
+        <w:numPr>
+          <w:ilvl w:val="1"/>
+          <w:numId w:val="1"/>
+        </w:numPr>
+        <w:spacing w:after="0"/>
+        <w:rPr>
+          <w:b/>
+          <w:sz w:val="24"/>
+        </w:rPr>
+      </w:pPr>
+      <w:r>
+        <w:rPr>
+          <w:sz w:val="24"/>
+        </w:rPr>
+        <w:t>Chapter 13</w:t>
+      </w:r>
+    </w:p>
+    <w:p>
+      <w:pPr>
+        <w:pStyle w:val="ListParagraph"/>
+        <w:numPr>
+          <w:ilvl w:val="1"/>
+          <w:numId w:val="1"/>
+        </w:numPr>
+        <w:spacing w:after="0"/>
+        <w:rPr>
+          <w:b/>
+          <w:sz w:val="24"/>
+        </w:rPr>
+      </w:pPr>
+      <w:r>
+        <w:rPr>
+          <w:sz w:val="24"/>
+        </w:rPr>
+        <w:t>Chapter 14</w:t>
+      </w:r>
+    </w:p>
+    <w:p>
+      <w:pPr>
+        <w:pStyle w:val="ListParagraph"/>
+        <w:numPr>
+          <w:ilvl w:val="1"/>
+          <w:numId w:val="1"/>
+        </w:numPr>
+        <w:spacing w:after="0"/>
+        <w:rPr>
+          <w:b/>
+          <w:sz w:val="24"/>
+        </w:rPr>
+      </w:pPr>
+      <w:r>
+        <w:rPr>
+          <w:sz w:val="24"/>
+        </w:rPr>
+        <w:t>Chapter 15</w:t>
+      </w:r>
+    </w:p>
+    <w:p>
+      <w:pPr>
+        <w:pStyle w:val="ListParagraph"/>
+        <w:numPr>
+          <w:ilvl w:val="1"/>
+          <w:numId w:val="1"/>
+        </w:numPr>
+        <w:spacing w:after="0"/>
+        <w:rPr>
+          <w:b/>
+          <w:sz w:val="24"/>
+        </w:rPr>
+      </w:pPr>
+      <w:r>
+        <w:rPr>
+          <w:sz w:val="24"/>
+        </w:rPr>
+        <w:t>Chapter 16</w:t>
+      </w:r>
+    </w:p>
+    <w:p>
+      <w:pPr>
+        <w:spacing w:after="0"/>
+        <w:rPr>
+          <w:sz w:val="24"/>
+        </w:rPr>
+      </w:pPr>
+    </w:p>
+    <w:p>
+      <w:pPr>
+        <w:spacing w:after="0"/>
+        <w:rPr>
+          <w:sz w:val="24"/>
+        </w:rPr>
+      </w:pPr>
+    </w:p>
+    <w:p>
+      <w:pPr>
+        <w:spacing w:after="0"/>
+        <w:rPr>
+          <w:sz w:val="24"/>
+        </w:rPr>
+      </w:pPr>
+    </w:p>
+    <w:p>
+      <w:pPr>
+        <w:spacing w:after="0"/>
+        <w:rPr>
+          <w:sz w:val="24"/>
+        </w:rPr>
+      </w:pPr>
+    </w:p>
+    <w:p>
+      <w:pPr>
+        <w:spacing w:after="0"/>
+        <w:rPr>
+          <w:sz w:val="24"/>
+        </w:rPr>
+      </w:pPr>
+    </w:p>
+    <w:p>
+      <w:pPr>
+        <w:spacing w:after="0"/>
+        <w:rPr>
+          <w:sz w:val="24"/>
+        </w:rPr>
+      </w:pPr>
+    </w:p>
+    <w:p>
+      <w:pPr>
+        <w:spacing w:after="0"/>
+        <w:rPr>
+          <w:sz w:val="24"/>
+        </w:rPr>
+      </w:pPr>
+    </w:p>
+    <w:p>
+      <w:pPr>
+        <w:spacing w:after="0"/>
+        <w:rPr>
+          <w:sz w:val="24"/>
+        </w:rPr>
+      </w:pPr>
+    </w:p>
+    <w:p>
+      <w:pPr>
+        <w:spacing w:after="0"/>
+        <w:rPr>
+          <w:sz w:val="24"/>
+        </w:rPr>
+      </w:pPr>
+    </w:p>
+    <w:p>
+      <w:pPr>
+        <w:spacing w:after="0"/>
+        <w:rPr>
+          <w:sz w:val="24"/>
+        </w:rPr>
+      </w:pPr>
+    </w:p>
+    <w:p>
+      <w:pPr>
+        <w:spacing w:after="0"/>
+        <w:rPr>
+          <w:sz w:val="24"/>
+        </w:rPr>
+      </w:pPr>
+    </w:p>
+    <w:p>
+      <w:pPr>
+        <w:spacing w:after="0"/>
+        <w:rPr>
+          <w:sz w:val="24"/>
+        </w:rPr>
+      </w:pPr>
+    </w:p>
+    <w:p>
+      <w:pPr>
+        <w:spacing w:after="0"/>
+        <w:rPr>
+          <w:sz w:val="24"/>
+        </w:rPr>
+      </w:pPr>
+    </w:p>
+    <w:p>
+      <w:pPr>
+        <w:spacing w:after="0"/>
+        <w:rPr>
+          <w:sz w:val="24"/>
+        </w:rPr>
+      </w:pPr>
+    </w:p>
+    <w:p>
+      <w:pPr>
+        <w:spacing w:after="0"/>
+        <w:rPr>
+          <w:sz w:val="24"/>
+        </w:rPr>
+      </w:pPr>
+    </w:p>
+    <w:p>
+      <w:pPr>
+        <w:spacing w:after="0"/>
+        <w:rPr>
+          <w:sz w:val="24"/>
+        </w:rPr>
+      </w:pPr>
+    </w:p>
+    <w:p>
+      <w:pPr>
+        <w:spacing w:after="0"/>
+        <w:rPr>
+          <w:sz w:val="24"/>
+        </w:rPr>
+      </w:pPr>
+    </w:p>
+    <w:p>
+      <w:pPr>
+        <w:spacing w:after="0"/>
+        <w:rPr>
+          <w:sz w:val="24"/>
+        </w:rPr>
+      </w:pPr>
+    </w:p>
+    <w:p>
+      <w:pPr>
+        <w:spacing w:after="0"/>
+        <w:rPr>
+          <w:sz w:val="24"/>
+        </w:rPr>
+      </w:pPr>
+    </w:p>
+    <w:p>
+      <w:pPr>
+        <w:spacing w:after="0"/>
+        <w:rPr>
+          <w:sz w:val="24"/>
+        </w:rPr>
+      </w:pPr>
+    </w:p>
+    <w:p>
+      <w:pPr>
+        <w:spacing w:after="0"/>
+        <w:rPr>
+          <w:sz w:val="24"/>
+        </w:rPr>
+      </w:pPr>
+    </w:p>
+    <w:p>
+      <w:pPr>
+        <w:spacing w:after="0"/>
+        <w:rPr>
+          <w:sz w:val="24"/>
+        </w:rPr>
+      </w:pPr>
+    </w:p>
+    <w:p>
+      <w:pPr>
+        <w:pStyle w:val="ListParagraph"/>
+        <w:numPr>
+          <w:ilvl w:val="0"/>
+          <w:numId w:val="1"/>
+        </w:numPr>
+        <w:spacing w:after="0"/>
+        <w:rPr>
+          <w:b/>
+          <w:sz w:val="24"/>
+        </w:rPr>
+      </w:pPr>
+      <w:proofErr w:type="spellStart"/>
+      <w:r>
+        <w:rPr>
+          <w:b/>
+          <w:sz w:val="24"/>
+        </w:rPr>
+        <w:t>C</w:t>
+      </w:r>
+      <w:r>
+        <w:rPr>
+          <w:b/>
+          <w:sz w:val="24"/>
+        </w:rPr>
+        <w:t>odeDeploy</w:t>
+      </w:r>
+      <w:proofErr w:type="spellEnd"/>
+      <w:r>
+        <w:rPr>
+          <w:b/>
+          <w:sz w:val="24"/>
+        </w:rPr>
+        <w:t xml:space="preserve"> </w:t>
+      </w:r>
+      <w:r>
+        <w:rPr>
+          <w:sz w:val="24"/>
+        </w:rPr>
+        <w:t>(In the past I had done a, b, c in the list below)</w:t>
+      </w:r>
+    </w:p>
+    <w:p>
+      <w:pPr>
+        <w:pStyle w:val="ListParagraph"/>
+        <w:numPr>
+          <w:ilvl w:val="1"/>
+          <w:numId w:val="1"/>
+        </w:numPr>
+        <w:spacing w:after="0"/>
+        <w:rPr>
+          <w:sz w:val="24"/>
+        </w:rPr>
+      </w:pPr>
+      <w:r>
+        <w:rPr>
+          <w:sz w:val="24"/>
+        </w:rPr>
+        <w:t>Arrays</w:t>
+      </w:r>
+    </w:p>
+    <w:p>
+      <w:pPr>
+        <w:pStyle w:val="ListParagraph"/>
+        <w:numPr>
+          <w:ilvl w:val="1"/>
+          <w:numId w:val="1"/>
+        </w:numPr>
+        <w:spacing w:after="0"/>
+        <w:rPr>
+          <w:sz w:val="24"/>
+        </w:rPr>
+      </w:pPr>
+      <w:proofErr w:type="spellStart"/>
+      <w:r>
+        <w:rPr>
+          <w:sz w:val="24"/>
+        </w:rPr>
+        <w:t>LinkedLists</w:t>
+      </w:r>
+      <w:proofErr w:type="spellEnd"/>
+    </w:p>
+    <w:p>
+      <w:pPr>
+        <w:pStyle w:val="ListParagraph"/>
+        <w:numPr>
+          <w:ilvl w:val="1"/>
+          <w:numId w:val="1"/>
+        </w:numPr>
+        <w:spacing w:after="0"/>
+        <w:rPr>
+          <w:sz w:val="24"/>
+        </w:rPr>
+      </w:pPr>
+      <w:r>
+        <w:rPr>
+          <w:sz w:val="24"/>
+        </w:rPr>
+        <w:t>Hash Tables</w:t>
+      </w:r>
+      <w:r>
+        <w:rPr>
+          <w:sz w:val="24"/>
+        </w:rPr>
+        <w:t xml:space="preserve"> (If time, go and do some more on other sites)</w:t>
+      </w:r>
+    </w:p>
+    <w:p>
+      <w:pPr>
+        <w:pStyle w:val="ListParagraph"/>
+        <w:numPr>
+          <w:ilvl w:val="1"/>
+          <w:numId w:val="1"/>
+        </w:numPr>
+        <w:spacing w:after="0"/>
+        <w:rPr>
+          <w:i/>
+          <w:sz w:val="24"/>
+          <w:u w:val="single"/>
+        </w:rPr>
+      </w:pPr>
+      <w:r>
+        <w:rPr>
+          <w:i/>
+          <w:sz w:val="24"/>
+          <w:u w:val="single"/>
+        </w:rPr>
+        <w:t>Trees</w:t>
+      </w:r>
+      <w:r>
+        <w:rPr>
+          <w:i/>
+          <w:sz w:val="24"/>
+          <w:u w:val="single"/>
+        </w:rPr>
+        <w:t>: Basic</w:t>
+      </w:r>
+    </w:p>
+    <w:p>
+      <w:pPr>
+        <w:pStyle w:val="ListParagraph"/>
+        <w:numPr>
+          <w:ilvl w:val="1"/>
+          <w:numId w:val="1"/>
+        </w:numPr>
+        <w:spacing w:after="0"/>
+        <w:rPr>
+          <w:i/>
+          <w:sz w:val="24"/>
+          <w:u w:val="single"/>
+        </w:rPr>
+      </w:pPr>
+      <w:r>
+        <w:rPr>
+          <w:i/>
+          <w:sz w:val="24"/>
+          <w:u w:val="single"/>
+        </w:rPr>
+        <w:t>Heaps, Stacks, Queues</w:t>
+      </w:r>
+    </w:p>
+    <w:p>
+      <w:pPr>
+        <w:pStyle w:val="ListParagraph"/>
+        <w:numPr>
+          <w:ilvl w:val="1"/>
+          <w:numId w:val="1"/>
+        </w:numPr>
+        <w:spacing w:after="0"/>
+        <w:rPr>
+          <w:i/>
+          <w:sz w:val="24"/>
+          <w:u w:val="single"/>
+        </w:rPr>
+      </w:pPr>
+      <w:r>
+        <w:rPr>
+          <w:i/>
+          <w:sz w:val="24"/>
+          <w:u w:val="single"/>
+        </w:rPr>
+        <w:t>Graphs</w:t>
+      </w:r>
+    </w:p>
+    <w:p>
+      <w:pPr>
+        <w:pStyle w:val="ListParagraph"/>
+        <w:numPr>
+          <w:ilvl w:val="1"/>
+          <w:numId w:val="1"/>
+        </w:numPr>
+        <w:spacing w:after="0"/>
+        <w:rPr>
+          <w:i/>
+          <w:sz w:val="24"/>
+        </w:rPr>
+      </w:pPr>
+      <w:r>
+        <w:rPr>
+          <w:i/>
+          <w:sz w:val="24"/>
+        </w:rPr>
+        <w:t>Trees: Advanced</w:t>
+      </w:r>
+    </w:p>
+    <w:p>
+      <w:pPr>
+        <w:pStyle w:val="ListParagraph"/>
+        <w:numPr>
+          <w:ilvl w:val="1"/>
+          <w:numId w:val="1"/>
+        </w:numPr>
+        <w:spacing w:after="0"/>
+        <w:rPr>
+          <w:i/>
+          <w:sz w:val="24"/>
+          <w:u w:val="single"/>
+        </w:rPr>
+      </w:pPr>
+      <w:r>
+        <w:rPr>
+          <w:i/>
+          <w:sz w:val="24"/>
+          <w:u w:val="single"/>
+        </w:rPr>
+        <w:t>DFS</w:t>
+      </w:r>
+      <w:r>
+        <w:rPr>
+          <w:i/>
+          <w:sz w:val="24"/>
+          <w:u w:val="single"/>
+        </w:rPr>
+        <w:t xml:space="preserve"> &amp; </w:t>
+      </w:r>
+      <w:r>
+        <w:rPr>
+          <w:i/>
+          <w:sz w:val="24"/>
+          <w:u w:val="single"/>
+        </w:rPr>
+        <w:t>BFS</w:t>
+      </w:r>
+    </w:p>
+    <w:p>
+      <w:pPr>
+        <w:pStyle w:val="ListParagraph"/>
+        <w:numPr>
+          <w:ilvl w:val="1"/>
+          <w:numId w:val="1"/>
+        </w:numPr>
+        <w:spacing w:after="0"/>
+        <w:rPr>
+          <w:sz w:val="24"/>
+        </w:rPr>
+      </w:pPr>
+      <w:r>
+        <w:rPr>
+          <w:sz w:val="24"/>
+        </w:rPr>
+        <w:t>Backtracking</w:t>
+      </w:r>
+    </w:p>
+    <w:p>
+      <w:pPr>
+        <w:pStyle w:val="ListParagraph"/>
+        <w:numPr>
+          <w:ilvl w:val="1"/>
+          <w:numId w:val="1"/>
+        </w:numPr>
+        <w:spacing w:after="0"/>
+        <w:rPr>
+          <w:sz w:val="24"/>
+        </w:rPr>
+      </w:pPr>
+      <w:r>
+        <w:rPr>
+          <w:sz w:val="24"/>
+        </w:rPr>
+        <w:t>Sorting</w:t>
+      </w:r>
+    </w:p>
+    <w:p>
+      <w:pPr>
+        <w:pStyle w:val="ListParagraph"/>
+        <w:numPr>
+          <w:ilvl w:val="1"/>
+          <w:numId w:val="1"/>
+        </w:numPr>
+        <w:spacing w:after="0"/>
+        <w:rPr>
+          <w:i/>
+          <w:sz w:val="24"/>
+          <w:u w:val="single"/>
+        </w:rPr>
+      </w:pPr>
+      <w:r>
+        <w:rPr>
+          <w:i/>
+          <w:sz w:val="24"/>
+          <w:u w:val="single"/>
+        </w:rPr>
+        <w:t>Dynamic Programming</w:t>
+      </w:r>
+      <w:r>
+        <w:rPr>
+          <w:i/>
+          <w:sz w:val="24"/>
+          <w:u w:val="single"/>
+        </w:rPr>
+        <w:t>: Basic</w:t>
+      </w:r>
+    </w:p>
+    <w:p>
+      <w:pPr>
+        <w:pStyle w:val="ListParagraph"/>
+        <w:numPr>
+          <w:ilvl w:val="1"/>
+          <w:numId w:val="1"/>
+        </w:numPr>
+        <w:spacing w:after="0"/>
+        <w:rPr>
+          <w:sz w:val="24"/>
+        </w:rPr>
+      </w:pPr>
+      <w:r>
+        <w:rPr>
+          <w:sz w:val="24"/>
+        </w:rPr>
+        <w:t>Dynamic Programming: Advanced</w:t>
+      </w:r>
+    </w:p>
+    <w:p>
+      <w:pPr>
+        <w:pStyle w:val="ListParagraph"/>
+        <w:numPr>
+          <w:ilvl w:val="1"/>
+          <w:numId w:val="1"/>
+        </w:numPr>
+        <w:spacing w:after="0"/>
+        <w:rPr>
+          <w:sz w:val="24"/>
+        </w:rPr>
+      </w:pPr>
+      <w:r>
+        <w:rPr>
+          <w:sz w:val="24"/>
+        </w:rPr>
+        <w:t>Common Techniques</w:t>
+      </w:r>
+      <w:r>
+        <w:rPr>
+          <w:sz w:val="24"/>
+        </w:rPr>
+        <w:t>: Basic</w:t>
+      </w:r>
+    </w:p>
+    <w:p>
+      <w:pPr>
+        <w:pStyle w:val="ListParagraph"/>
+        <w:numPr>
+          <w:ilvl w:val="1"/>
+          <w:numId w:val="1"/>
+        </w:numPr>
+        <w:spacing w:after="0"/>
+        <w:rPr>
+          <w:i/>
+          <w:sz w:val="24"/>
+          <w:u w:val="single"/>
+        </w:rPr>
+      </w:pPr>
+      <w:r>
+        <w:rPr>
+          <w:i/>
+          <w:sz w:val="24"/>
+          <w:u w:val="single"/>
+        </w:rPr>
+        <w:t>Strings</w:t>
+      </w:r>
+    </w:p>
+    <w:p>
+      <w:pPr>
+        <w:pStyle w:val="ListParagraph"/>
+        <w:numPr>
+          <w:ilvl w:val="1"/>
+          <w:numId w:val="1"/>
+        </w:numPr>
+        <w:spacing w:after="0"/>
+        <w:rPr>
+          <w:sz w:val="24"/>
+        </w:rPr>
+      </w:pPr>
+      <w:r>
+        <w:rPr>
+          <w:sz w:val="24"/>
+        </w:rPr>
+        <w:t>Bits</w:t>
+      </w:r>
+    </w:p>
+    <w:p>
+      <w:pPr>
         <w:pStyle w:val="ListParagraph"/>
         <w:numPr>
           <w:ilvl w:val="1"/>
@@ -1516,6 +2086,23 @@
         <w:rPr>
           <w:sz w:val="24"/>
         </w:rPr>
+      </w:pPr>
+    </w:p>
+    <w:p>
+      <w:pPr>
+        <w:spacing w:after="0"/>
+        <w:jc w:val="center"/>
+        <w:rPr>
+          <w:b/>
+          <w:sz w:val="28"/>
+        </w:rPr>
+        <w:sectPr>
+          <w:type w:val="continuous"/>
+          <w:pgSz w:w="12240" w:h="15840"/>
+          <w:pgMar w:top="1440" w:right="1440" w:bottom="1440" w:left="1440" w:header="720" w:footer="720" w:gutter="0"/>
+          <w:cols w:num="2" w:space="720"/>
+          <w:docGrid w:linePitch="360"/>
+        </w:sectPr>
       </w:pPr>
     </w:p>
     <w:p>
@@ -2207,6 +2794,7 @@
       </w:pPr>
     </w:p>
     <w:sectPr>
+      <w:type w:val="continuous"/>
       <w:pgSz w:w="12240" w:h="15840"/>
       <w:pgMar w:top="1440" w:right="1440" w:bottom="1440" w:left="1440" w:header="720" w:footer="720" w:gutter="0"/>
       <w:cols w:space="720"/>
@@ -2422,7 +3010,7 @@
   <w:abstractNum w:abstractNumId="2" w15:restartNumberingAfterBreak="0">
     <w:nsid w:val="52D50870"/>
     <w:multiLevelType w:val="hybridMultilevel"/>
-    <w:tmpl w:val="B9685EC6"/>
+    <w:tmpl w:val="84D2ED10"/>
     <w:lvl w:ilvl="0" w:tplc="0409000F">
       <w:start w:val="1"/>
       <w:numFmt w:val="decimal"/>
@@ -2435,7 +3023,7 @@
         <w:rFonts w:hint="default"/>
       </w:rPr>
     </w:lvl>
-    <w:lvl w:ilvl="1" w:tplc="04090019">
+    <w:lvl w:ilvl="1" w:tplc="091CFC54">
       <w:start w:val="1"/>
       <w:numFmt w:val="lowerLetter"/>
       <w:lvlText w:val="%2."/>
@@ -2443,6 +3031,9 @@
       <w:pPr>
         <w:ind w:left="1440" w:hanging="360"/>
       </w:pPr>
+      <w:rPr>
+        <w:b w:val="0"/>
+      </w:rPr>
     </w:lvl>
     <w:lvl w:ilvl="2" w:tplc="0409001B">
       <w:start w:val="1"/>

</xml_diff>